<commit_message>
date format change and covid csv
</commit_message>
<xml_diff>
--- a/Brandon,Bryan,Walter-ETL Project Summary.docx
+++ b/Brandon,Bryan,Walter-ETL Project Summary.docx
@@ -129,7 +129,7 @@
     <w:p>
       <w:pPr>
         <w:rPr>
-          <w:rFonts w:ascii="Times New Roman" w:eastAsia="Times New Roman" w:hAnsi="Times New Roman" w:cs="Times New Roman"/>
+          <w:rFonts w:ascii="Times New Roman" w:hAnsi="Times New Roman" w:cs="Times New Roman"/>
         </w:rPr>
       </w:pPr>
       <w:r>
@@ -170,21 +170,99 @@
         <w:rPr>
           <w:rFonts w:ascii="Times New Roman" w:eastAsia="Times New Roman" w:hAnsi="Times New Roman" w:cs="Times New Roman"/>
         </w:rPr>
-        <w:t xml:space="preserve"> which included new counts of cases and deaths by county by day.  The second dataset was obtained through a request to the United States Environmental Protection Agency (EPA) Air Quality System (AQS) API.  Using this </w:t>
+        <w:t xml:space="preserve"> which included new counts of cases and deaths by county by day.  The second dataset was obtained through a request to the United States Environmental Protection Agency (EPA) Air Quality System (AQS) API.  </w:t>
+      </w:r>
+      <w:r>
+        <w:rPr>
+          <w:rFonts w:ascii="Times New Roman" w:eastAsia="Times New Roman" w:hAnsi="Times New Roman" w:cs="Times New Roman"/>
+        </w:rPr>
+        <w:t xml:space="preserve">In reviewing the </w:t>
       </w:r>
       <w:proofErr w:type="gramStart"/>
       <w:r>
         <w:rPr>
           <w:rFonts w:ascii="Times New Roman" w:eastAsia="Times New Roman" w:hAnsi="Times New Roman" w:cs="Times New Roman"/>
         </w:rPr>
-        <w:t>data</w:t>
+        <w:t>documentation</w:t>
       </w:r>
       <w:proofErr w:type="gramEnd"/>
       <w:r>
         <w:rPr>
           <w:rFonts w:ascii="Times New Roman" w:eastAsia="Times New Roman" w:hAnsi="Times New Roman" w:cs="Times New Roman"/>
         </w:rPr>
-        <w:t xml:space="preserve"> we were able to obtain </w:t>
+        <w:t xml:space="preserve"> we found that </w:t>
+      </w:r>
+      <w:r>
+        <w:rPr>
+          <w:rFonts w:ascii="Times New Roman" w:hAnsi="Times New Roman" w:cs="Times New Roman"/>
+        </w:rPr>
+        <w:t>PM</w:t>
+      </w:r>
+      <w:r>
+        <w:rPr>
+          <w:rFonts w:ascii="Times New Roman" w:hAnsi="Times New Roman" w:cs="Times New Roman"/>
+          <w:vertAlign w:val="subscript"/>
+        </w:rPr>
+        <w:t>2.5</w:t>
+      </w:r>
+      <w:r>
+        <w:rPr>
+          <w:rFonts w:ascii="Times New Roman" w:hAnsi="Times New Roman" w:cs="Times New Roman"/>
+          <w:vertAlign w:val="subscript"/>
+        </w:rPr>
+        <w:t xml:space="preserve"> </w:t>
+      </w:r>
+      <w:r>
+        <w:rPr>
+          <w:rFonts w:ascii="Times New Roman" w:hAnsi="Times New Roman" w:cs="Times New Roman"/>
+        </w:rPr>
+        <w:t xml:space="preserve">is measured every hour per county on every third day using multiple different measurement techniques.  Our group determined we only wanted the </w:t>
+      </w:r>
+      <w:proofErr w:type="gramStart"/>
+      <w:r>
+        <w:rPr>
+          <w:rFonts w:ascii="Times New Roman" w:hAnsi="Times New Roman" w:cs="Times New Roman"/>
+        </w:rPr>
+        <w:t>24 hour</w:t>
+      </w:r>
+      <w:proofErr w:type="gramEnd"/>
+      <w:r>
+        <w:rPr>
+          <w:rFonts w:ascii="Times New Roman" w:hAnsi="Times New Roman" w:cs="Times New Roman"/>
+        </w:rPr>
+        <w:t xml:space="preserve"> average of </w:t>
+      </w:r>
+      <w:r>
+        <w:rPr>
+          <w:rFonts w:ascii="Times New Roman" w:hAnsi="Times New Roman" w:cs="Times New Roman"/>
+        </w:rPr>
+        <w:t>PM</w:t>
+      </w:r>
+      <w:r>
+        <w:rPr>
+          <w:rFonts w:ascii="Times New Roman" w:hAnsi="Times New Roman" w:cs="Times New Roman"/>
+          <w:vertAlign w:val="subscript"/>
+        </w:rPr>
+        <w:t>2.5</w:t>
+      </w:r>
+      <w:r>
+        <w:rPr>
+          <w:rFonts w:ascii="Times New Roman" w:hAnsi="Times New Roman" w:cs="Times New Roman"/>
+          <w:vertAlign w:val="subscript"/>
+        </w:rPr>
+        <w:t xml:space="preserve"> </w:t>
+      </w:r>
+      <w:r>
+        <w:rPr>
+          <w:rFonts w:ascii="Times New Roman" w:hAnsi="Times New Roman" w:cs="Times New Roman"/>
+        </w:rPr>
+        <w:t xml:space="preserve">using the most recent measurement technique, which began in 2012. We wrote a for loop to only request this type of measurement, which allowed us </w:t>
+      </w:r>
+      <w:r>
+        <w:rPr>
+          <w:rFonts w:ascii="Times New Roman" w:eastAsia="Times New Roman" w:hAnsi="Times New Roman" w:cs="Times New Roman"/>
+        </w:rPr>
+        <w:t xml:space="preserve">to obtain </w:t>
       </w:r>
       <w:r>
         <w:rPr>
@@ -334,14 +412,14 @@
         <w:rPr>
           <w:rFonts w:ascii="Times New Roman" w:eastAsia="Times New Roman" w:hAnsi="Times New Roman" w:cs="Times New Roman"/>
         </w:rPr>
-        <w:t xml:space="preserve"> code was 99999 in these cases.  Other sources suggested the highest “real” fip</w:t>
+        <w:t xml:space="preserve"> code was 99999 in these cases.  Other sources suggested the highest “real” </w:t>
       </w:r>
       <w:proofErr w:type="spellStart"/>
       <w:r>
         <w:rPr>
           <w:rFonts w:ascii="Times New Roman" w:eastAsia="Times New Roman" w:hAnsi="Times New Roman" w:cs="Times New Roman"/>
         </w:rPr>
-        <w:t>s</w:t>
+        <w:t>fips</w:t>
       </w:r>
       <w:proofErr w:type="spellEnd"/>
       <w:r>
@@ -902,6 +980,53 @@
       <w:shd w:val="clear" w:color="auto" w:fill="E1DFDD"/>
     </w:rPr>
   </w:style>
+  <w:style w:type="paragraph" w:styleId="HTMLPreformatted">
+    <w:name w:val="HTML Preformatted"/>
+    <w:basedOn w:val="Normal"/>
+    <w:link w:val="HTMLPreformattedChar"/>
+    <w:uiPriority w:val="99"/>
+    <w:semiHidden/>
+    <w:unhideWhenUsed/>
+    <w:rsid w:val="00147295"/>
+    <w:pPr>
+      <w:tabs>
+        <w:tab w:val="left" w:pos="916"/>
+        <w:tab w:val="left" w:pos="1832"/>
+        <w:tab w:val="left" w:pos="2748"/>
+        <w:tab w:val="left" w:pos="3664"/>
+        <w:tab w:val="left" w:pos="4580"/>
+        <w:tab w:val="left" w:pos="5496"/>
+        <w:tab w:val="left" w:pos="6412"/>
+        <w:tab w:val="left" w:pos="7328"/>
+        <w:tab w:val="left" w:pos="8244"/>
+        <w:tab w:val="left" w:pos="9160"/>
+        <w:tab w:val="left" w:pos="10076"/>
+        <w:tab w:val="left" w:pos="10992"/>
+        <w:tab w:val="left" w:pos="11908"/>
+        <w:tab w:val="left" w:pos="12824"/>
+        <w:tab w:val="left" w:pos="13740"/>
+        <w:tab w:val="left" w:pos="14656"/>
+      </w:tabs>
+    </w:pPr>
+    <w:rPr>
+      <w:rFonts w:ascii="Courier New" w:eastAsia="Times New Roman" w:hAnsi="Courier New" w:cs="Courier New"/>
+      <w:sz w:val="20"/>
+      <w:szCs w:val="20"/>
+    </w:rPr>
+  </w:style>
+  <w:style w:type="character" w:customStyle="1" w:styleId="HTMLPreformattedChar">
+    <w:name w:val="HTML Preformatted Char"/>
+    <w:basedOn w:val="DefaultParagraphFont"/>
+    <w:link w:val="HTMLPreformatted"/>
+    <w:uiPriority w:val="99"/>
+    <w:semiHidden/>
+    <w:rsid w:val="00147295"/>
+    <w:rPr>
+      <w:rFonts w:ascii="Courier New" w:eastAsia="Times New Roman" w:hAnsi="Courier New" w:cs="Courier New"/>
+      <w:sz w:val="20"/>
+      <w:szCs w:val="20"/>
+    </w:rPr>
+  </w:style>
 </w:styles>
 </file>
 

</xml_diff>